<commit_message>
redoing linear regression with OLS
</commit_message>
<xml_diff>
--- a/IntroDataScience/Project/Analyzing the NYC Subway Dataset Submission2.docx
+++ b/IntroDataScience/Project/Analyzing the NYC Subway Dataset Submission2.docx
@@ -158,35 +158,21 @@
           <w:sz w:val="20"/>
           <w:szCs w:val="20"/>
         </w:rPr>
-        <w:t xml:space="preserve">1.1 Which statistical test did you use to </w:t>
-      </w:r>
-      <w:proofErr w:type="spellStart"/>
-      <w:r>
-        <w:rPr>
-          <w:rFonts w:ascii="Helvetica Neue" w:hAnsi="Helvetica Neue" w:cs="Times New Roman"/>
-          <w:color w:val="95B3D7" w:themeColor="accent1" w:themeTint="99"/>
-          <w:sz w:val="20"/>
-          <w:szCs w:val="20"/>
-        </w:rPr>
-        <w:t>analyse</w:t>
-      </w:r>
-      <w:proofErr w:type="spellEnd"/>
-      <w:r>
-        <w:rPr>
-          <w:rFonts w:ascii="Helvetica Neue" w:hAnsi="Helvetica Neue" w:cs="Times New Roman"/>
-          <w:color w:val="95B3D7" w:themeColor="accent1" w:themeTint="99"/>
-          <w:sz w:val="20"/>
-          <w:szCs w:val="20"/>
-        </w:rPr>
-        <w:t xml:space="preserve"> the NYC subway data? Did you use a one-tail or a two-tail P value? What is the null hypothesis?</w:t>
-      </w:r>
-    </w:p>
-    <w:p>
-      <w:pPr>
-        <w:pStyle w:val="UdacityAnswers"/>
-      </w:pPr>
-      <w:r>
-        <w:t xml:space="preserve">I used a one-tailed </w:t>
+        <w:t>1.1 Which statistical test did you use to analyse the NYC subway data? Did you use a one-tail or a two-tail P value? What is the null hypothesis?</w:t>
+      </w:r>
+    </w:p>
+    <w:p>
+      <w:pPr>
+        <w:pStyle w:val="UdacityAnswers"/>
+      </w:pPr>
+      <w:r>
+        <w:t xml:space="preserve">I used a </w:t>
+      </w:r>
+      <w:r>
+        <w:t>two</w:t>
+      </w:r>
+      <w:r>
+        <w:t xml:space="preserve">-tailed </w:t>
       </w:r>
       <w:r>
         <w:t>Mann-Whitney U test</w:t>
@@ -389,21 +375,7 @@
         <w:rPr>
           <w:b/>
         </w:rPr>
-        <w:t>Shapiro-</w:t>
-      </w:r>
-      <w:proofErr w:type="spellStart"/>
-      <w:r>
-        <w:rPr>
-          <w:b/>
-        </w:rPr>
-        <w:t>Wilk</w:t>
-      </w:r>
-      <w:proofErr w:type="spellEnd"/>
-      <w:r>
-        <w:rPr>
-          <w:b/>
-        </w:rPr>
-        <w:t xml:space="preserve"> test</w:t>
+        <w:t>Shapiro-Wilk test</w:t>
       </w:r>
     </w:p>
     <w:p>
@@ -414,15 +386,7 @@
         <w:t>A</w:t>
       </w:r>
       <w:r>
-        <w:t xml:space="preserve"> Shapiro-</w:t>
-      </w:r>
-      <w:proofErr w:type="spellStart"/>
-      <w:r>
-        <w:t>Wilk</w:t>
-      </w:r>
-      <w:proofErr w:type="spellEnd"/>
-      <w:r>
-        <w:t xml:space="preserve"> test </w:t>
+        <w:t xml:space="preserve"> Shapiro-Wilk test </w:t>
       </w:r>
       <w:r>
         <w:t xml:space="preserve">can </w:t>
@@ -542,19 +506,11 @@
                 <w:b w:val="0"/>
               </w:rPr>
             </w:pPr>
-            <w:proofErr w:type="gramStart"/>
             <w:r>
               <w:rPr>
                 <w:b w:val="0"/>
               </w:rPr>
-              <w:t>p</w:t>
-            </w:r>
-            <w:proofErr w:type="gramEnd"/>
-            <w:r>
-              <w:rPr>
-                <w:b w:val="0"/>
-              </w:rPr>
-              <w:t>-value</w:t>
+              <w:t>p-value</w:t>
             </w:r>
           </w:p>
         </w:tc>
@@ -720,15 +676,7 @@
         <w:t xml:space="preserve">is less than 0.05, I reject the null hypothesis </w:t>
       </w:r>
       <w:r>
-        <w:t>(explanation of how to interpret Shapiro-</w:t>
-      </w:r>
-      <w:proofErr w:type="spellStart"/>
-      <w:r>
-        <w:t>Wilk</w:t>
-      </w:r>
-      <w:proofErr w:type="spellEnd"/>
-      <w:r>
-        <w:t xml:space="preserve"> test </w:t>
+        <w:t xml:space="preserve">(explanation of how to interpret Shapiro-Wilk test </w:t>
       </w:r>
       <w:hyperlink r:id="rId6" w:history="1">
         <w:r>
@@ -904,19 +852,25 @@
         </w:rPr>
       </w:pPr>
       <w:r>
-        <w:t xml:space="preserve">Furthermore, I chose a one-tailed Mann Whitney U test because negative hourly entries </w:t>
-      </w:r>
-      <w:r>
-        <w:t xml:space="preserve">are impossible </w:t>
-      </w:r>
-      <w:r>
-        <w:t xml:space="preserve">so I </w:t>
-      </w:r>
-      <w:r>
-        <w:t>am only interested in the positive direction</w:t>
-      </w:r>
-      <w:r>
-        <w:t xml:space="preserve">. </w:t>
+        <w:t xml:space="preserve">Furthermore, I chose a </w:t>
+      </w:r>
+      <w:r>
+        <w:t>two</w:t>
+      </w:r>
+      <w:r>
+        <w:t xml:space="preserve">-tailed Mann Whitney U test because </w:t>
+      </w:r>
+      <w:r>
+        <w:t xml:space="preserve">I </w:t>
+      </w:r>
+      <w:r>
+        <w:t xml:space="preserve">don’t have insight on which </w:t>
+      </w:r>
+      <w:r>
+        <w:t xml:space="preserve">direction the distributions of the two groups would differ. Therefore a two-tail test is a safer bet </w:t>
+      </w:r>
+      <w:r>
+        <w:t>as it includes both tails.</w:t>
       </w:r>
     </w:p>
     <w:p>
@@ -1009,6 +963,12 @@
               </w:rPr>
               <w:t>test statistic</w:t>
             </w:r>
+            <w:r>
+              <w:rPr>
+                <w:b w:val="0"/>
+              </w:rPr>
+              <w:t xml:space="preserve"> </w:t>
+            </w:r>
           </w:p>
         </w:tc>
         <w:tc>
@@ -1049,13 +1009,11 @@
               <w:pStyle w:val="Code"/>
               <w:ind w:left="0"/>
             </w:pPr>
-            <w:proofErr w:type="gramStart"/>
             <w:r>
-              <w:t>p</w:t>
+              <w:t xml:space="preserve">Two-tailed </w:t>
             </w:r>
-            <w:proofErr w:type="gramEnd"/>
             <w:r>
-              <w:t>-value</w:t>
+              <w:t>p-value</w:t>
             </w:r>
           </w:p>
         </w:tc>
@@ -1066,12 +1024,33 @@
           </w:tcPr>
           <w:p>
             <w:pPr>
-              <w:pStyle w:val="Code"/>
+              <w:pStyle w:val="UdacityAnswers"/>
               <w:ind w:left="0"/>
               <w:cnfStyle w:val="000000100000" w:firstRow="0" w:lastRow="0" w:firstColumn="0" w:lastColumn="0" w:oddVBand="0" w:evenVBand="0" w:oddHBand="1" w:evenHBand="0" w:firstRowFirstColumn="0" w:firstRowLastColumn="0" w:lastRowFirstColumn="0" w:lastRowLastColumn="0"/>
             </w:pPr>
             <w:r>
-              <w:t>2.74e-06</w:t>
+              <w:rPr>
+                <w:rFonts w:ascii="Courier" w:hAnsi="Courier"/>
+                <w:color w:val="0000FF"/>
+                <w:sz w:val="20"/>
+              </w:rPr>
+              <w:t>5.48</w:t>
+            </w:r>
+            <w:r>
+              <w:rPr>
+                <w:rFonts w:ascii="Courier" w:hAnsi="Courier"/>
+                <w:color w:val="0000FF"/>
+                <w:sz w:val="20"/>
+              </w:rPr>
+              <w:t xml:space="preserve"> </w:t>
+            </w:r>
+            <w:r>
+              <w:rPr>
+                <w:rFonts w:ascii="Courier" w:hAnsi="Courier"/>
+                <w:color w:val="0000FF"/>
+                <w:sz w:val="20"/>
+              </w:rPr>
+              <w:t>e-06</w:t>
             </w:r>
           </w:p>
         </w:tc>
@@ -1150,7 +1129,6 @@
                 <w:u w:val="single"/>
               </w:rPr>
             </w:pPr>
-            <w:proofErr w:type="spellStart"/>
             <w:r>
               <w:rPr>
                 <w:rFonts w:ascii="Courier" w:hAnsi="Courier"/>
@@ -1181,7 +1159,6 @@
               </w:rPr>
               <w:t>hourly</w:t>
             </w:r>
-            <w:proofErr w:type="spellEnd"/>
           </w:p>
           <w:p>
             <w:pPr>
@@ -1225,7 +1202,6 @@
                 <w:sz w:val="20"/>
               </w:rPr>
             </w:pPr>
-            <w:proofErr w:type="spellStart"/>
             <w:r>
               <w:rPr>
                 <w:rFonts w:ascii="Courier" w:hAnsi="Courier"/>
@@ -1256,7 +1232,6 @@
               </w:rPr>
               <w:t>hourly</w:t>
             </w:r>
-            <w:proofErr w:type="spellEnd"/>
           </w:p>
           <w:p>
             <w:pPr>
@@ -1300,7 +1275,6 @@
                 <w:sz w:val="20"/>
               </w:rPr>
             </w:pPr>
-            <w:proofErr w:type="spellStart"/>
             <w:r>
               <w:rPr>
                 <w:rFonts w:ascii="Courier" w:hAnsi="Courier"/>
@@ -1331,7 +1305,6 @@
               </w:rPr>
               <w:t>hourly</w:t>
             </w:r>
-            <w:proofErr w:type="spellEnd"/>
           </w:p>
           <w:p>
             <w:pPr>
@@ -1354,29 +1327,7 @@
                 <w:color w:val="0000FF"/>
                 <w:sz w:val="20"/>
               </w:rPr>
-              <w:t>(</w:t>
-            </w:r>
-            <w:proofErr w:type="gramStart"/>
-            <w:r>
-              <w:rPr>
-                <w:rFonts w:ascii="Courier" w:hAnsi="Courier"/>
-                <w:b w:val="0"/>
-                <w:bCs w:val="0"/>
-                <w:color w:val="0000FF"/>
-                <w:sz w:val="20"/>
-              </w:rPr>
-              <w:t>total</w:t>
-            </w:r>
-            <w:proofErr w:type="gramEnd"/>
-            <w:r>
-              <w:rPr>
-                <w:rFonts w:ascii="Courier" w:hAnsi="Courier"/>
-                <w:b w:val="0"/>
-                <w:bCs w:val="0"/>
-                <w:color w:val="0000FF"/>
-                <w:sz w:val="20"/>
-              </w:rPr>
-              <w:t>)</w:t>
+              <w:t>(total)</w:t>
             </w:r>
           </w:p>
         </w:tc>
@@ -1407,7 +1358,6 @@
                 <w:sz w:val="20"/>
               </w:rPr>
             </w:pPr>
-            <w:proofErr w:type="gramStart"/>
             <w:r>
               <w:rPr>
                 <w:rFonts w:ascii="Courier" w:hAnsi="Courier"/>
@@ -1416,18 +1366,7 @@
                 <w:color w:val="0000FF"/>
                 <w:sz w:val="20"/>
               </w:rPr>
-              <w:t>count</w:t>
-            </w:r>
-            <w:proofErr w:type="gramEnd"/>
-            <w:r>
-              <w:rPr>
-                <w:rFonts w:ascii="Courier" w:hAnsi="Courier"/>
-                <w:b w:val="0"/>
-                <w:bCs w:val="0"/>
-                <w:color w:val="0000FF"/>
-                <w:sz w:val="20"/>
-              </w:rPr>
-              <w:t xml:space="preserve">    </w:t>
+              <w:t xml:space="preserve">count    </w:t>
             </w:r>
           </w:p>
         </w:tc>
@@ -1562,7 +1501,6 @@
                 <w:sz w:val="20"/>
               </w:rPr>
             </w:pPr>
-            <w:proofErr w:type="gramStart"/>
             <w:r>
               <w:rPr>
                 <w:rFonts w:ascii="Courier" w:hAnsi="Courier"/>
@@ -1571,18 +1509,7 @@
                 <w:color w:val="0000FF"/>
                 <w:sz w:val="20"/>
               </w:rPr>
-              <w:t>mean</w:t>
-            </w:r>
-            <w:proofErr w:type="gramEnd"/>
-            <w:r>
-              <w:rPr>
-                <w:rFonts w:ascii="Courier" w:hAnsi="Courier"/>
-                <w:b w:val="0"/>
-                <w:bCs w:val="0"/>
-                <w:color w:val="0000FF"/>
-                <w:sz w:val="20"/>
-              </w:rPr>
-              <w:t xml:space="preserve">      </w:t>
+              <w:t xml:space="preserve">mean      </w:t>
             </w:r>
           </w:p>
         </w:tc>
@@ -1721,8 +1648,6 @@
                 <w:sz w:val="20"/>
               </w:rPr>
             </w:pPr>
-            <w:proofErr w:type="spellStart"/>
-            <w:proofErr w:type="gramStart"/>
             <w:r>
               <w:rPr>
                 <w:rFonts w:ascii="Courier" w:hAnsi="Courier"/>
@@ -1731,19 +1656,7 @@
                 <w:color w:val="0000FF"/>
                 <w:sz w:val="20"/>
               </w:rPr>
-              <w:t>std</w:t>
-            </w:r>
-            <w:proofErr w:type="spellEnd"/>
-            <w:proofErr w:type="gramEnd"/>
-            <w:r>
-              <w:rPr>
-                <w:rFonts w:ascii="Courier" w:hAnsi="Courier"/>
-                <w:b w:val="0"/>
-                <w:bCs w:val="0"/>
-                <w:color w:val="0000FF"/>
-                <w:sz w:val="20"/>
-              </w:rPr>
-              <w:t xml:space="preserve">       </w:t>
+              <w:t xml:space="preserve">std       </w:t>
             </w:r>
           </w:p>
         </w:tc>
@@ -1869,7 +1782,6 @@
                 <w:sz w:val="20"/>
               </w:rPr>
             </w:pPr>
-            <w:proofErr w:type="gramStart"/>
             <w:r>
               <w:rPr>
                 <w:rFonts w:ascii="Courier" w:hAnsi="Courier"/>
@@ -1878,18 +1790,7 @@
                 <w:color w:val="0000FF"/>
                 <w:sz w:val="20"/>
               </w:rPr>
-              <w:t>min</w:t>
-            </w:r>
-            <w:proofErr w:type="gramEnd"/>
-            <w:r>
-              <w:rPr>
-                <w:rFonts w:ascii="Courier" w:hAnsi="Courier"/>
-                <w:b w:val="0"/>
-                <w:bCs w:val="0"/>
-                <w:color w:val="0000FF"/>
-                <w:sz w:val="20"/>
-              </w:rPr>
-              <w:t xml:space="preserve">          </w:t>
+              <w:t xml:space="preserve">min          </w:t>
             </w:r>
           </w:p>
         </w:tc>
@@ -2308,20 +2209,8 @@
                 <w:color w:val="0000FF"/>
                 <w:sz w:val="20"/>
               </w:rPr>
-              <w:t>75</w:t>
+              <w:t xml:space="preserve">75%       </w:t>
             </w:r>
-            <w:proofErr w:type="gramStart"/>
-            <w:r>
-              <w:rPr>
-                <w:rFonts w:ascii="Courier" w:hAnsi="Courier"/>
-                <w:b w:val="0"/>
-                <w:bCs w:val="0"/>
-                <w:color w:val="0000FF"/>
-                <w:sz w:val="20"/>
-              </w:rPr>
-              <w:t xml:space="preserve">%       </w:t>
-            </w:r>
-            <w:proofErr w:type="gramEnd"/>
           </w:p>
         </w:tc>
         <w:tc>
@@ -2464,7 +2353,6 @@
                 <w:sz w:val="20"/>
               </w:rPr>
             </w:pPr>
-            <w:proofErr w:type="gramStart"/>
             <w:r>
               <w:rPr>
                 <w:rFonts w:ascii="Courier" w:hAnsi="Courier"/>
@@ -2473,18 +2361,7 @@
                 <w:color w:val="0000FF"/>
                 <w:sz w:val="20"/>
               </w:rPr>
-              <w:t>max</w:t>
-            </w:r>
-            <w:proofErr w:type="gramEnd"/>
-            <w:r>
-              <w:rPr>
-                <w:rFonts w:ascii="Courier" w:hAnsi="Courier"/>
-                <w:b w:val="0"/>
-                <w:bCs w:val="0"/>
-                <w:color w:val="0000FF"/>
-                <w:sz w:val="20"/>
-              </w:rPr>
-              <w:t xml:space="preserve">      </w:t>
+              <w:t xml:space="preserve">max      </w:t>
             </w:r>
           </w:p>
         </w:tc>
@@ -2790,19 +2667,19 @@
           <w:sz w:val="20"/>
           <w:szCs w:val="20"/>
         </w:rPr>
-        <w:t xml:space="preserve">2.1 What approach did you use to compute the coefficients theta and produce prediction for </w:t>
-      </w:r>
-      <w:proofErr w:type="spellStart"/>
-      <w:r>
+        <w:t>2.1 What approach did you use to compute the coefficients theta and produce prediction for ENTRIESn_hourly in your regression model:</w:t>
+      </w:r>
+    </w:p>
+    <w:p>
+      <w:pPr>
+        <w:spacing w:line="480" w:lineRule="auto"/>
         <w:rPr>
           <w:rFonts w:ascii="Helvetica Neue" w:hAnsi="Helvetica Neue" w:cs="Times New Roman"/>
           <w:color w:val="95B3D7" w:themeColor="accent1" w:themeTint="99"/>
           <w:sz w:val="20"/>
           <w:szCs w:val="20"/>
         </w:rPr>
-        <w:t>ENTRIESn_hourly</w:t>
-      </w:r>
-      <w:proofErr w:type="spellEnd"/>
+      </w:pPr>
       <w:r>
         <w:rPr>
           <w:rFonts w:ascii="Helvetica Neue" w:hAnsi="Helvetica Neue" w:cs="Times New Roman"/>
@@ -2810,60 +2687,94 @@
           <w:sz w:val="20"/>
           <w:szCs w:val="20"/>
         </w:rPr>
-        <w:t xml:space="preserve"> in your regression </w:t>
-      </w:r>
-      <w:proofErr w:type="gramStart"/>
-      <w:r>
+        <w:t>Gradient descent (as implemented in exercise 3.5)</w:t>
+      </w:r>
+    </w:p>
+    <w:p>
+      <w:pPr>
+        <w:spacing w:line="480" w:lineRule="auto"/>
         <w:rPr>
           <w:rFonts w:ascii="Helvetica Neue" w:hAnsi="Helvetica Neue" w:cs="Times New Roman"/>
           <w:color w:val="95B3D7" w:themeColor="accent1" w:themeTint="99"/>
           <w:sz w:val="20"/>
           <w:szCs w:val="20"/>
         </w:rPr>
-        <w:t>model:</w:t>
-      </w:r>
-      <w:proofErr w:type="gramEnd"/>
-    </w:p>
-    <w:p>
-      <w:pPr>
-        <w:spacing w:line="480" w:lineRule="auto"/>
+      </w:pPr>
+      <w:r>
         <w:rPr>
           <w:rFonts w:ascii="Helvetica Neue" w:hAnsi="Helvetica Neue" w:cs="Times New Roman"/>
           <w:color w:val="95B3D7" w:themeColor="accent1" w:themeTint="99"/>
           <w:sz w:val="20"/>
           <w:szCs w:val="20"/>
         </w:rPr>
-      </w:pPr>
-      <w:r>
+        <w:t>OLS using Statsmodels</w:t>
+      </w:r>
+    </w:p>
+    <w:p>
+      <w:pPr>
+        <w:spacing w:line="480" w:lineRule="auto"/>
         <w:rPr>
           <w:rFonts w:ascii="Helvetica Neue" w:hAnsi="Helvetica Neue" w:cs="Times New Roman"/>
           <w:color w:val="95B3D7" w:themeColor="accent1" w:themeTint="99"/>
           <w:sz w:val="20"/>
           <w:szCs w:val="20"/>
         </w:rPr>
-        <w:t>Gradient descent (as implemented in exercise 3.5)</w:t>
-      </w:r>
-    </w:p>
-    <w:p>
-      <w:pPr>
-        <w:spacing w:line="480" w:lineRule="auto"/>
+      </w:pPr>
+      <w:r>
         <w:rPr>
           <w:rFonts w:ascii="Helvetica Neue" w:hAnsi="Helvetica Neue" w:cs="Times New Roman"/>
           <w:color w:val="95B3D7" w:themeColor="accent1" w:themeTint="99"/>
           <w:sz w:val="20"/>
           <w:szCs w:val="20"/>
         </w:rPr>
-      </w:pPr>
-      <w:r>
+        <w:t>Or something different?</w:t>
+      </w:r>
+    </w:p>
+    <w:p>
+      <w:pPr>
+        <w:pStyle w:val="UdacityAnswers"/>
+      </w:pPr>
+      <w:r>
+        <w:t xml:space="preserve">I used </w:t>
+      </w:r>
+      <w:r>
+        <w:t xml:space="preserve">the </w:t>
+      </w:r>
+      <w:r>
+        <w:t>ordinary least squares mode</w:t>
+      </w:r>
+      <w:r>
+        <w:t>l from Statsmodel</w:t>
+      </w:r>
+      <w:r>
+        <w:t>s</w:t>
+      </w:r>
+      <w:r>
+        <w:t xml:space="preserve"> to compute the coefficients theta </w:t>
+      </w:r>
+      <w:r>
+        <w:t>and</w:t>
+      </w:r>
+      <w:r>
+        <w:t xml:space="preserve"> build a </w:t>
+      </w:r>
+      <w:r>
+        <w:t xml:space="preserve">regression </w:t>
+      </w:r>
+      <w:r>
+        <w:t>model for predicting hourly entries.</w:t>
+      </w:r>
+    </w:p>
+    <w:p>
+      <w:pPr>
+        <w:spacing w:line="480" w:lineRule="auto"/>
         <w:rPr>
           <w:rFonts w:ascii="Helvetica Neue" w:hAnsi="Helvetica Neue" w:cs="Times New Roman"/>
           <w:color w:val="95B3D7" w:themeColor="accent1" w:themeTint="99"/>
           <w:sz w:val="20"/>
           <w:szCs w:val="20"/>
         </w:rPr>
-        <w:t xml:space="preserve">OLS using </w:t>
-      </w:r>
-      <w:proofErr w:type="spellStart"/>
+      </w:pPr>
       <w:r>
         <w:rPr>
           <w:rFonts w:ascii="Helvetica Neue" w:hAnsi="Helvetica Neue" w:cs="Times New Roman"/>
@@ -2871,9 +2782,103 @@
           <w:sz w:val="20"/>
           <w:szCs w:val="20"/>
         </w:rPr>
-        <w:t>Statsmodels</w:t>
-      </w:r>
-      <w:proofErr w:type="spellEnd"/>
+        <w:lastRenderedPageBreak/>
+        <w:t>2.2 What features (input variables) did you use in your model? Did you use any dummy variables as part of your features?</w:t>
+      </w:r>
+    </w:p>
+    <w:p>
+      <w:pPr>
+        <w:pStyle w:val="UdacityAnswers"/>
+      </w:pPr>
+      <w:r>
+        <w:t>I used the following features</w:t>
+      </w:r>
+      <w:r>
+        <w:t xml:space="preserve">: </w:t>
+      </w:r>
+    </w:p>
+    <w:p>
+      <w:pPr>
+        <w:pStyle w:val="Code"/>
+      </w:pPr>
+      <w:r>
+        <w:t>hour</w:t>
+      </w:r>
+      <w:r>
+        <w:t xml:space="preserve">, rain, </w:t>
+      </w:r>
+      <w:r>
+        <w:t xml:space="preserve">tempi, </w:t>
+      </w:r>
+      <w:r>
+        <w:t>meantempi,</w:t>
+      </w:r>
+      <w:r>
+        <w:t xml:space="preserve"> wspdi,</w:t>
+      </w:r>
+      <w:r>
+        <w:t xml:space="preserve"> meanwspdi, precipi. </w:t>
+      </w:r>
+      <w:r>
+        <w:tab/>
+      </w:r>
+    </w:p>
+    <w:p>
+      <w:pPr>
+        <w:pStyle w:val="UdacityAnswers"/>
+        <w:ind w:left="0" w:firstLine="720"/>
+      </w:pPr>
+      <w:r>
+        <w:t xml:space="preserve">I used </w:t>
+      </w:r>
+      <w:r>
+        <w:rPr>
+          <w:rFonts w:ascii="Courier" w:hAnsi="Courier"/>
+          <w:color w:val="0000FF"/>
+        </w:rPr>
+        <w:t>UNIT</w:t>
+      </w:r>
+      <w:r>
+        <w:t xml:space="preserve"> </w:t>
+      </w:r>
+      <w:r>
+        <w:t xml:space="preserve">and </w:t>
+      </w:r>
+      <w:r>
+        <w:rPr>
+          <w:rFonts w:ascii="Courier" w:hAnsi="Courier"/>
+          <w:color w:val="0000FF"/>
+        </w:rPr>
+        <w:t>rain</w:t>
+      </w:r>
+      <w:r>
+        <w:t xml:space="preserve"> </w:t>
+      </w:r>
+      <w:r>
+        <w:t>as the dummy variable</w:t>
+      </w:r>
+      <w:r>
+        <w:t xml:space="preserve"> </w:t>
+      </w:r>
+      <w:r>
+        <w:t>in my linear regression model</w:t>
+      </w:r>
+      <w:r>
+        <w:t>.</w:t>
+      </w:r>
+      <w:r>
+        <w:t xml:space="preserve"> </w:t>
+      </w:r>
+    </w:p>
+    <w:p>
+      <w:pPr>
+        <w:pStyle w:val="UdacityAnswers"/>
+      </w:pPr>
+    </w:p>
+    <w:p>
+      <w:pPr>
+        <w:pStyle w:val="UdacityAnswers"/>
+      </w:pPr>
     </w:p>
     <w:p>
       <w:pPr>
@@ -2885,7 +2890,6 @@
           <w:szCs w:val="20"/>
         </w:rPr>
       </w:pPr>
-      <w:proofErr w:type="gramStart"/>
       <w:r>
         <w:rPr>
           <w:rFonts w:ascii="Helvetica Neue" w:hAnsi="Helvetica Neue" w:cs="Times New Roman"/>
@@ -2893,60 +2897,17 @@
           <w:sz w:val="20"/>
           <w:szCs w:val="20"/>
         </w:rPr>
-        <w:t>Or something different?</w:t>
-      </w:r>
-      <w:proofErr w:type="gramEnd"/>
-    </w:p>
-    <w:p>
-      <w:pPr>
-        <w:pStyle w:val="UdacityAnswers"/>
-      </w:pPr>
-      <w:r>
-        <w:t xml:space="preserve">I used </w:t>
-      </w:r>
-      <w:r>
-        <w:t xml:space="preserve">the </w:t>
-      </w:r>
-      <w:r>
-        <w:t>ordinary least squares mode</w:t>
-      </w:r>
-      <w:r>
-        <w:t xml:space="preserve">l from </w:t>
-      </w:r>
-      <w:proofErr w:type="spellStart"/>
-      <w:r>
-        <w:t>Statsmodel</w:t>
-      </w:r>
-      <w:r>
-        <w:t>s</w:t>
-      </w:r>
-      <w:proofErr w:type="spellEnd"/>
-      <w:r>
-        <w:t xml:space="preserve"> to compute the coefficients theta </w:t>
-      </w:r>
-      <w:r>
-        <w:t>and</w:t>
-      </w:r>
-      <w:r>
-        <w:t xml:space="preserve"> build a </w:t>
-      </w:r>
-      <w:r>
-        <w:t xml:space="preserve">regression </w:t>
-      </w:r>
-      <w:r>
-        <w:t>model for predicting hourly entries.</w:t>
-      </w:r>
-    </w:p>
-    <w:p>
-      <w:pPr>
-        <w:spacing w:line="480" w:lineRule="auto"/>
+        <w:t>2.3 Why did you select these features in your model? We are looking for specific reasons that lead you to believe that</w:t>
+      </w:r>
+      <w:r>
         <w:rPr>
           <w:rFonts w:ascii="Helvetica Neue" w:hAnsi="Helvetica Neue" w:cs="Times New Roman"/>
           <w:color w:val="95B3D7" w:themeColor="accent1" w:themeTint="99"/>
           <w:sz w:val="20"/>
           <w:szCs w:val="20"/>
         </w:rPr>
-      </w:pPr>
+        <w:t xml:space="preserve"> </w:t>
+      </w:r>
       <w:r>
         <w:rPr>
           <w:rFonts w:ascii="Helvetica Neue" w:hAnsi="Helvetica Neue" w:cs="Times New Roman"/>
@@ -2954,117 +2915,8 @@
           <w:sz w:val="20"/>
           <w:szCs w:val="20"/>
         </w:rPr>
-        <w:lastRenderedPageBreak/>
-        <w:t>2.2 What features (input variables) did you use in your model? Did you use any dummy variables as part of your features?</w:t>
-      </w:r>
-    </w:p>
-    <w:p>
-      <w:pPr>
-        <w:pStyle w:val="UdacityAnswers"/>
-      </w:pPr>
-      <w:r>
-        <w:t>I used the following features</w:t>
-      </w:r>
-      <w:r>
-        <w:t xml:space="preserve">: </w:t>
-      </w:r>
-    </w:p>
-    <w:p>
-      <w:pPr>
-        <w:pStyle w:val="Code"/>
-      </w:pPr>
-      <w:proofErr w:type="gramStart"/>
-      <w:r>
-        <w:t xml:space="preserve">Hour, rain, </w:t>
-      </w:r>
-      <w:proofErr w:type="spellStart"/>
-      <w:r>
-        <w:t>meantempi</w:t>
-      </w:r>
-      <w:proofErr w:type="spellEnd"/>
-      <w:r>
-        <w:t xml:space="preserve">, </w:t>
-      </w:r>
-      <w:proofErr w:type="spellStart"/>
-      <w:r>
-        <w:t>meanwindspdi</w:t>
-      </w:r>
-      <w:proofErr w:type="spellEnd"/>
-      <w:r>
-        <w:t xml:space="preserve">, </w:t>
-      </w:r>
-      <w:proofErr w:type="spellStart"/>
-      <w:r>
-        <w:t>precipi</w:t>
-      </w:r>
-      <w:proofErr w:type="spellEnd"/>
-      <w:r>
-        <w:t>.</w:t>
-      </w:r>
-      <w:proofErr w:type="gramEnd"/>
-      <w:r>
-        <w:t xml:space="preserve"> </w:t>
-      </w:r>
-      <w:proofErr w:type="gramStart"/>
-      <w:r>
-        <w:t xml:space="preserve">Hour (squared), </w:t>
-      </w:r>
-      <w:proofErr w:type="spellStart"/>
-      <w:r>
-        <w:t>meantempi</w:t>
-      </w:r>
-      <w:proofErr w:type="spellEnd"/>
-      <w:r>
-        <w:t xml:space="preserve"> (squared), </w:t>
-      </w:r>
-      <w:proofErr w:type="spellStart"/>
-      <w:r>
-        <w:t>precipi</w:t>
-      </w:r>
-      <w:proofErr w:type="spellEnd"/>
-      <w:r>
-        <w:t xml:space="preserve"> (squared).</w:t>
-      </w:r>
-      <w:proofErr w:type="gramEnd"/>
-    </w:p>
-    <w:p>
-      <w:pPr>
-        <w:pStyle w:val="UdacityAnswers"/>
-        <w:ind w:left="0"/>
-      </w:pPr>
-      <w:r>
-        <w:tab/>
-        <w:t xml:space="preserve">I used </w:t>
-      </w:r>
-      <w:r>
-        <w:rPr>
-          <w:rFonts w:ascii="Courier" w:hAnsi="Courier"/>
-          <w:color w:val="0000FF"/>
-        </w:rPr>
-        <w:t>UNIT</w:t>
-      </w:r>
-      <w:r>
-        <w:t xml:space="preserve"> as the dummy variable</w:t>
-      </w:r>
-      <w:r>
-        <w:t xml:space="preserve"> in both linear models</w:t>
-      </w:r>
-      <w:r>
-        <w:t>.</w:t>
-      </w:r>
-      <w:r>
-        <w:t xml:space="preserve"> </w:t>
-      </w:r>
-    </w:p>
-    <w:p>
-      <w:pPr>
-        <w:pStyle w:val="UdacityAnswers"/>
-      </w:pPr>
-    </w:p>
-    <w:p>
-      <w:pPr>
-        <w:pStyle w:val="UdacityAnswers"/>
-      </w:pPr>
+        <w:t>the selected features will contribute to the predictive power of your model.</w:t>
+      </w:r>
     </w:p>
     <w:p>
       <w:pPr>
@@ -3083,17 +2935,19 @@
           <w:sz w:val="20"/>
           <w:szCs w:val="20"/>
         </w:rPr>
-        <w:t>2.3 Why did you select these features in your model? We are looking for specific reasons that lead you to believe that</w:t>
-      </w:r>
-      <w:r>
+        <w:t>Your reasons might be based on intuition. For example, response for fog might be: “I decided to use fog because I thought that when it is very foggy outside people might decide to use the subway more often.”</w:t>
+      </w:r>
+    </w:p>
+    <w:p>
+      <w:pPr>
+        <w:spacing w:line="480" w:lineRule="auto"/>
         <w:rPr>
           <w:rFonts w:ascii="Helvetica Neue" w:hAnsi="Helvetica Neue" w:cs="Times New Roman"/>
           <w:color w:val="95B3D7" w:themeColor="accent1" w:themeTint="99"/>
           <w:sz w:val="20"/>
           <w:szCs w:val="20"/>
         </w:rPr>
-        <w:t xml:space="preserve"> </w:t>
-      </w:r>
+      </w:pPr>
       <w:r>
         <w:rPr>
           <w:rFonts w:ascii="Helvetica Neue" w:hAnsi="Helvetica Neue" w:cs="Times New Roman"/>
@@ -3101,46 +2955,6 @@
           <w:sz w:val="20"/>
           <w:szCs w:val="20"/>
         </w:rPr>
-        <w:t>the selected features will contribute to the predictive power of your model.</w:t>
-      </w:r>
-    </w:p>
-    <w:p>
-      <w:pPr>
-        <w:spacing w:line="480" w:lineRule="auto"/>
-        <w:rPr>
-          <w:rFonts w:ascii="Helvetica Neue" w:hAnsi="Helvetica Neue" w:cs="Times New Roman"/>
-          <w:color w:val="95B3D7" w:themeColor="accent1" w:themeTint="99"/>
-          <w:sz w:val="20"/>
-          <w:szCs w:val="20"/>
-        </w:rPr>
-      </w:pPr>
-      <w:r>
-        <w:rPr>
-          <w:rFonts w:ascii="Helvetica Neue" w:hAnsi="Helvetica Neue" w:cs="Times New Roman"/>
-          <w:color w:val="95B3D7" w:themeColor="accent1" w:themeTint="99"/>
-          <w:sz w:val="20"/>
-          <w:szCs w:val="20"/>
-        </w:rPr>
-        <w:t>Your reasons might be based on intuition. For example, response for fog might be: “I decided to use fog because I thought that when it is very foggy outside people might decide to use the subway more often.”</w:t>
-      </w:r>
-    </w:p>
-    <w:p>
-      <w:pPr>
-        <w:spacing w:line="480" w:lineRule="auto"/>
-        <w:rPr>
-          <w:rFonts w:ascii="Helvetica Neue" w:hAnsi="Helvetica Neue" w:cs="Times New Roman"/>
-          <w:color w:val="95B3D7" w:themeColor="accent1" w:themeTint="99"/>
-          <w:sz w:val="20"/>
-          <w:szCs w:val="20"/>
-        </w:rPr>
-      </w:pPr>
-      <w:r>
-        <w:rPr>
-          <w:rFonts w:ascii="Helvetica Neue" w:hAnsi="Helvetica Neue" w:cs="Times New Roman"/>
-          <w:color w:val="95B3D7" w:themeColor="accent1" w:themeTint="99"/>
-          <w:sz w:val="20"/>
-          <w:szCs w:val="20"/>
-        </w:rPr>
         <w:t>Your reasons might also be based on data exploration and experimentation, for example: “I used feature X because as soon as I included it in my model, it drastically improved my R2 value.”  </w:t>
       </w:r>
     </w:p>
@@ -3152,29 +2966,25 @@
         <w:t xml:space="preserve">I started with four features </w:t>
       </w:r>
       <w:r>
+        <w:t xml:space="preserve">in my OLS approach </w:t>
+      </w:r>
+      <w:r>
         <w:t xml:space="preserve">that came with the gradient descent 3.5 problem </w:t>
       </w:r>
       <w:r>
-        <w:t xml:space="preserve">(Hour, rain, </w:t>
-      </w:r>
-      <w:proofErr w:type="spellStart"/>
-      <w:r>
-        <w:t>meantempi</w:t>
-      </w:r>
-      <w:proofErr w:type="spellEnd"/>
-      <w:r>
-        <w:t xml:space="preserve">, </w:t>
-      </w:r>
-      <w:proofErr w:type="spellStart"/>
-      <w:r>
-        <w:t>precipi</w:t>
-      </w:r>
-      <w:proofErr w:type="spellEnd"/>
-      <w:r>
-        <w:t>) but wi</w:t>
-      </w:r>
-      <w:r>
-        <w:t>thout UNIT as a dummy variable.</w:t>
+        <w:t>(</w:t>
+      </w:r>
+      <w:r>
+        <w:t xml:space="preserve">Hour, rain, meantempi, precipi) and did not include </w:t>
+      </w:r>
+      <w:r>
+        <w:t xml:space="preserve">UNIT </w:t>
+      </w:r>
+      <w:r>
+        <w:t xml:space="preserve">yet </w:t>
+      </w:r>
+      <w:r>
+        <w:t>as a dummy variable.</w:t>
       </w:r>
       <w:r>
         <w:t xml:space="preserve"> The </w:t>
@@ -3183,10 +2993,22 @@
         <w:t xml:space="preserve">R-squared </w:t>
       </w:r>
       <w:r>
-        <w:t xml:space="preserve">value was approximately 0.03, which is a very low R-squared value in this linear regression </w:t>
-      </w:r>
-      <w:r>
-        <w:t>model. Subsequently, I tried to improve the model by adding</w:t>
+        <w:t xml:space="preserve">value was approximately 0.03, which is a very low R-squared value </w:t>
+      </w:r>
+      <w:r>
+        <w:t>considering</w:t>
+      </w:r>
+      <w:r>
+        <w:t xml:space="preserve"> this linear regression </w:t>
+      </w:r>
+      <w:r>
+        <w:t>model</w:t>
+      </w:r>
+      <w:r>
+        <w:t xml:space="preserve"> and the fact that my R-squared value was at least 0.4 for the linear regression model using gradient descent</w:t>
+      </w:r>
+      <w:r>
+        <w:t>. Subsequently, I tried to improve the model by adding</w:t>
       </w:r>
       <w:r>
         <w:t xml:space="preserve"> the following</w:t>
@@ -3208,15 +3030,14 @@
           <w:numId w:val="10"/>
         </w:numPr>
       </w:pPr>
-      <w:proofErr w:type="spellStart"/>
-      <w:proofErr w:type="gramStart"/>
-      <w:r>
-        <w:t>meanwindspdi</w:t>
-      </w:r>
-      <w:proofErr w:type="spellEnd"/>
-      <w:proofErr w:type="gramEnd"/>
-      <w:r>
-        <w:t>: I guessed that people</w:t>
+      <w:r>
+        <w:t xml:space="preserve">wspdi and </w:t>
+      </w:r>
+      <w:r>
+        <w:t xml:space="preserve">meanwindspdi: </w:t>
+      </w:r>
+      <w:r>
+        <w:t>My intuitive guess is people</w:t>
       </w:r>
       <w:r>
         <w:t xml:space="preserve"> ride the subway </w:t>
@@ -3225,39 +3046,45 @@
         <w:t xml:space="preserve">more </w:t>
       </w:r>
       <w:r>
-        <w:t xml:space="preserve">when it is </w:t>
-      </w:r>
-      <w:r>
-        <w:t>windy outside because it often feels</w:t>
-      </w:r>
-      <w:r>
-        <w:t xml:space="preserve"> colder </w:t>
+        <w:t xml:space="preserve">when </w:t>
+      </w:r>
+      <w:r>
+        <w:t xml:space="preserve">the wind speed is higher </w:t>
+      </w:r>
+      <w:r>
+        <w:t>because it feels</w:t>
+      </w:r>
+      <w:r>
+        <w:t xml:space="preserve"> colder</w:t>
+      </w:r>
+      <w:r>
+        <w:t xml:space="preserve"> outside</w:t>
+      </w:r>
+      <w:r>
+        <w:t xml:space="preserve"> </w:t>
       </w:r>
       <w:r>
         <w:t>and</w:t>
       </w:r>
       <w:r>
-        <w:t xml:space="preserve"> heavy wind blowing</w:t>
-      </w:r>
-      <w:r>
-        <w:t xml:space="preserve"> at one’s face is uncomfortable</w:t>
-      </w:r>
-      <w:r>
-        <w:t xml:space="preserve">. Adding </w:t>
-      </w:r>
-      <w:proofErr w:type="spellStart"/>
-      <w:r>
-        <w:t>meanwindspdi</w:t>
-      </w:r>
-      <w:proofErr w:type="spellEnd"/>
-      <w:r>
-        <w:t xml:space="preserve"> improved the </w:t>
-      </w:r>
-      <w:r>
-        <w:t xml:space="preserve">R-squared </w:t>
-      </w:r>
-      <w:r>
-        <w:t xml:space="preserve">value a slight amount but not by much. </w:t>
+        <w:t xml:space="preserve"> </w:t>
+      </w:r>
+      <w:r>
+        <w:t xml:space="preserve">walking in heavy </w:t>
+      </w:r>
+      <w:r>
+        <w:t xml:space="preserve">wind </w:t>
+      </w:r>
+      <w:r>
+        <w:t xml:space="preserve">can be very </w:t>
+      </w:r>
+      <w:bookmarkStart w:id="3" w:name="_GoBack"/>
+      <w:bookmarkEnd w:id="3"/>
+      <w:r>
+        <w:t>uncomfortable</w:t>
+      </w:r>
+      <w:r>
+        <w:t xml:space="preserve">. </w:t>
       </w:r>
     </w:p>
     <w:p>
@@ -3268,28 +3095,41 @@
           <w:numId w:val="10"/>
         </w:numPr>
       </w:pPr>
-      <w:proofErr w:type="gramStart"/>
       <w:r>
         <w:t>fog</w:t>
       </w:r>
-      <w:proofErr w:type="gramEnd"/>
-      <w:r>
-        <w:t xml:space="preserve"> and thunder</w:t>
-      </w:r>
-      <w:r>
-        <w:t xml:space="preserve">: fog and thunder often happen </w:t>
-      </w:r>
-      <w:r>
-        <w:t xml:space="preserve"> but they didn’t improve my </w:t>
-      </w:r>
-      <w:r>
-        <w:t>R-squared</w:t>
-      </w:r>
-      <w:r>
-        <w:t xml:space="preserve"> </w:t>
-      </w:r>
-      <w:r>
-        <w:t xml:space="preserve">much. </w:t>
+      <w:r>
+        <w:t>: Fo</w:t>
+      </w:r>
+      <w:r>
+        <w:t xml:space="preserve">g </w:t>
+      </w:r>
+      <w:r>
+        <w:t xml:space="preserve">often suggest bad weather conditions, </w:t>
+      </w:r>
+      <w:r>
+        <w:t xml:space="preserve">such as </w:t>
+      </w:r>
+      <w:r>
+        <w:t xml:space="preserve">poor visibility and </w:t>
+      </w:r>
+      <w:r>
+        <w:t>humidity</w:t>
+      </w:r>
+      <w:r>
+        <w:t xml:space="preserve">, which people </w:t>
+      </w:r>
+      <w:r>
+        <w:t xml:space="preserve">may </w:t>
+      </w:r>
+      <w:r>
+        <w:t xml:space="preserve">avoid </w:t>
+      </w:r>
+      <w:r>
+        <w:t xml:space="preserve">by </w:t>
+      </w:r>
+      <w:r>
+        <w:t>taking the subway</w:t>
       </w:r>
     </w:p>
     <w:p>
@@ -3309,8 +3149,48 @@
           <w:numId w:val="10"/>
         </w:numPr>
       </w:pPr>
-      <w:bookmarkStart w:id="3" w:name="_GoBack"/>
-      <w:bookmarkEnd w:id="3"/>
+    </w:p>
+    <w:p>
+      <w:pPr>
+        <w:pStyle w:val="UdacityAnswers"/>
+        <w:numPr>
+          <w:ilvl w:val="0"/>
+          <w:numId w:val="10"/>
+        </w:numPr>
+      </w:pPr>
+      <w:r>
+        <w:t xml:space="preserve">Adding meanwindspdi improved the R-squared value a slight amount but not by much. </w:t>
+      </w:r>
+      <w:r>
+        <w:t xml:space="preserve">but they didn’t improve my </w:t>
+      </w:r>
+      <w:r>
+        <w:t>R-squared</w:t>
+      </w:r>
+      <w:r>
+        <w:t xml:space="preserve"> </w:t>
+      </w:r>
+      <w:r>
+        <w:t xml:space="preserve">much. </w:t>
+      </w:r>
+    </w:p>
+    <w:p>
+      <w:pPr>
+        <w:pStyle w:val="UdacityAnswers"/>
+        <w:numPr>
+          <w:ilvl w:val="0"/>
+          <w:numId w:val="10"/>
+        </w:numPr>
+      </w:pPr>
+    </w:p>
+    <w:p>
+      <w:pPr>
+        <w:pStyle w:val="UdacityAnswers"/>
+        <w:numPr>
+          <w:ilvl w:val="0"/>
+          <w:numId w:val="10"/>
+        </w:numPr>
+      </w:pPr>
       <w:r>
         <w:t>Furthermore, I didn’t want to superficially increase my goodness of fit just becaus</w:t>
       </w:r>
@@ -3328,23 +3208,8 @@
         <w:pStyle w:val="UdacityAnswers"/>
       </w:pPr>
       <w:r>
-        <w:t xml:space="preserve">I also tried taking some features, squaring them, and then adding them to my model. I did this with Hour, </w:t>
-      </w:r>
-      <w:proofErr w:type="spellStart"/>
-      <w:r>
-        <w:t>meantempi</w:t>
-      </w:r>
-      <w:proofErr w:type="spellEnd"/>
-      <w:r>
-        <w:t xml:space="preserve">, and </w:t>
-      </w:r>
-      <w:proofErr w:type="spellStart"/>
-      <w:r>
-        <w:t>precipi</w:t>
-      </w:r>
-      <w:proofErr w:type="spellEnd"/>
-      <w:r>
-        <w:t xml:space="preserve"> because I had gotten a good </w:t>
+        <w:lastRenderedPageBreak/>
+        <w:t xml:space="preserve">I also tried taking some features, squaring them, and then adding them to my model. I did this with Hour, meantempi, and precipi because I had gotten a good </w:t>
       </w:r>
       <w:r>
         <w:t xml:space="preserve">R-squared </w:t>
@@ -3369,7 +3234,6 @@
         <w:pStyle w:val="UdacityAnswers"/>
       </w:pPr>
       <w:r>
-        <w:lastRenderedPageBreak/>
         <w:t xml:space="preserve">Eventually I realized that when I add UNIT as a dummy variable, the </w:t>
       </w:r>
       <w:r>
@@ -3428,15 +3292,7 @@
         <w:pStyle w:val="UdacityAnswers"/>
       </w:pPr>
       <w:r>
-        <w:t xml:space="preserve">According to the </w:t>
-      </w:r>
-      <w:proofErr w:type="spellStart"/>
-      <w:r>
-        <w:t>Udacity</w:t>
-      </w:r>
-      <w:proofErr w:type="spellEnd"/>
-      <w:r>
-        <w:t xml:space="preserve"> online grader, the </w:t>
+        <w:t xml:space="preserve">According to the Udacity online grader, the </w:t>
       </w:r>
       <w:r>
         <w:t xml:space="preserve">R-squared </w:t>
@@ -3455,7 +3311,6 @@
       <w:pPr>
         <w:pStyle w:val="Code"/>
       </w:pPr>
-      <w:proofErr w:type="gramStart"/>
       <w:r>
         <w:t>0.461129068126</w:t>
       </w:r>
@@ -3465,7 +3320,6 @@
       <w:r>
         <w:t>(or 46.1%).</w:t>
       </w:r>
-      <w:proofErr w:type="gramEnd"/>
     </w:p>
     <w:p>
       <w:pPr>
@@ -3479,7 +3333,6 @@
       <w:pPr>
         <w:pStyle w:val="Code"/>
       </w:pPr>
-      <w:proofErr w:type="gramStart"/>
       <w:r>
         <w:t>0.48561137181</w:t>
       </w:r>
@@ -3489,7 +3342,6 @@
       <w:r>
         <w:t>.</w:t>
       </w:r>
-      <w:proofErr w:type="gramEnd"/>
     </w:p>
     <w:p>
       <w:pPr>
@@ -3580,15 +3432,7 @@
         <w:t>R-squared</w:t>
       </w:r>
       <w:r>
-        <w:t xml:space="preserve"> value of 0.486 or 48.6% means that </w:t>
-      </w:r>
-      <w:proofErr w:type="gramStart"/>
-      <w:r>
-        <w:t>approximately 48.6% of the variance in the original subway data set can be accounted for by my linear regression model</w:t>
-      </w:r>
-      <w:proofErr w:type="gramEnd"/>
-      <w:r>
-        <w:t xml:space="preserve">. In other words, I can explain about 48.6% of the variance in the labels is explained by the linear regression of the features I chose. </w:t>
+        <w:t xml:space="preserve"> value of 0.486 or 48.6% means that approximately 48.6% of the variance in the original subway data set can be accounted for by my linear regression model. In other words, I can explain about 48.6% of the variance in the labels is explained by the linear regression of the features I chose. </w:t>
       </w:r>
     </w:p>
     <w:p>
@@ -3621,15 +3465,7 @@
         </w:r>
       </w:hyperlink>
       <w:r>
-        <w:t xml:space="preserve"> from a Professor at Duke University goes into depth about how to determine whether an R^2 </w:t>
-      </w:r>
-      <w:proofErr w:type="gramStart"/>
-      <w:r>
-        <w:t>value</w:t>
-      </w:r>
-      <w:proofErr w:type="gramEnd"/>
-      <w:r>
-        <w:t xml:space="preserve"> is appropriate for the model: his conclusion is that it depends. He writes that there are many factors to consider beyond just the </w:t>
+        <w:t xml:space="preserve"> from a Professor at Duke University goes into depth about how to determine whether an R^2 value is appropriate for the model: his conclusion is that it depends. He writes that there are many factors to consider beyond just the </w:t>
       </w:r>
       <w:r>
         <w:t xml:space="preserve">R-squared </w:t>
@@ -3678,7 +3514,11 @@
         <w:t xml:space="preserve">hip but it could be improved. </w:t>
       </w:r>
       <w:r>
-        <w:t xml:space="preserve">The importance of the R-squared value depends on how much variance my features need to account for. If I expect a lot of randomness in my data, then a low R-squared value is acceptable. However, if I expect my features should explain a great deal of the data’s variation and I want a high degree of accuracy in my predictions, then a high R-squared is necessary. </w:t>
+        <w:t xml:space="preserve">The importance of the R-squared value depends on how much variance my features need to account for. If I expect a lot of randomness in my data, then a low R-squared value is acceptable. However, if I expect my features should explain a great deal of the data’s variation and I want a high degree of accuracy in my predictions, then a high </w:t>
+      </w:r>
+      <w:r>
+        <w:lastRenderedPageBreak/>
+        <w:t xml:space="preserve">R-squared is necessary. </w:t>
       </w:r>
       <w:r>
         <w:t>48.6</w:t>
@@ -3741,11 +3581,7 @@
         <w:t xml:space="preserve">I think this linear model is appropriate </w:t>
       </w:r>
       <w:r>
-        <w:t xml:space="preserve">but I would expect to continue attempting to improve the linear model by </w:t>
-      </w:r>
-      <w:r>
-        <w:lastRenderedPageBreak/>
-        <w:t xml:space="preserve">testing other features to see if I could create a better linear model with a higher </w:t>
+        <w:t xml:space="preserve">but I would expect to continue attempting to improve the linear model by testing other features to see if I could create a better linear model with a higher </w:t>
       </w:r>
       <w:r>
         <w:t>R-squared</w:t>
@@ -3862,19 +3698,19 @@
           <w:sz w:val="20"/>
           <w:szCs w:val="20"/>
         </w:rPr>
-        <w:t xml:space="preserve">3.1 One visualization should contain two histograms: one of </w:t>
-      </w:r>
-      <w:proofErr w:type="spellStart"/>
-      <w:r>
+        <w:t>3.1 One visualization should contain two histograms: one of ENTRIESn_hourly for rainy days and one of ENTRIESn_hourly for non-rainy days.</w:t>
+      </w:r>
+    </w:p>
+    <w:p>
+      <w:pPr>
+        <w:spacing w:line="480" w:lineRule="auto"/>
         <w:rPr>
           <w:rFonts w:ascii="Helvetica Neue" w:hAnsi="Helvetica Neue" w:cs="Times New Roman"/>
           <w:color w:val="95B3D7" w:themeColor="accent1" w:themeTint="99"/>
           <w:sz w:val="20"/>
           <w:szCs w:val="20"/>
         </w:rPr>
-        <w:t>ENTRIESn_hourly</w:t>
-      </w:r>
-      <w:proofErr w:type="spellEnd"/>
+      </w:pPr>
       <w:r>
         <w:rPr>
           <w:rFonts w:ascii="Helvetica Neue" w:hAnsi="Helvetica Neue" w:cs="Times New Roman"/>
@@ -3882,19 +3718,19 @@
           <w:sz w:val="20"/>
           <w:szCs w:val="20"/>
         </w:rPr>
-        <w:t xml:space="preserve"> for rainy days and one of </w:t>
-      </w:r>
-      <w:proofErr w:type="spellStart"/>
-      <w:r>
+        <w:t>You can combine the two histograms in a single plot or you can use two separate plots.</w:t>
+      </w:r>
+    </w:p>
+    <w:p>
+      <w:pPr>
+        <w:spacing w:line="480" w:lineRule="auto"/>
         <w:rPr>
           <w:rFonts w:ascii="Helvetica Neue" w:hAnsi="Helvetica Neue" w:cs="Times New Roman"/>
           <w:color w:val="95B3D7" w:themeColor="accent1" w:themeTint="99"/>
           <w:sz w:val="20"/>
           <w:szCs w:val="20"/>
         </w:rPr>
-        <w:t>ENTRIESn_hourly</w:t>
-      </w:r>
-      <w:proofErr w:type="spellEnd"/>
+      </w:pPr>
       <w:r>
         <w:rPr>
           <w:rFonts w:ascii="Helvetica Neue" w:hAnsi="Helvetica Neue" w:cs="Times New Roman"/>
@@ -3902,7 +3738,7 @@
           <w:sz w:val="20"/>
           <w:szCs w:val="20"/>
         </w:rPr>
-        <w:t xml:space="preserve"> for non-rainy days.</w:t>
+        <w:t>If you decide to use to two separate plots for the two histograms, please ensure that the x-axis limits for both of the plots are identical. It is much easier to compare the two in that case.</w:t>
       </w:r>
     </w:p>
     <w:p>
@@ -3922,87 +3758,7 @@
           <w:sz w:val="20"/>
           <w:szCs w:val="20"/>
         </w:rPr>
-        <w:t>You can combine the two histograms in a single plot or you can use two separate plots.</w:t>
-      </w:r>
-    </w:p>
-    <w:p>
-      <w:pPr>
-        <w:spacing w:line="480" w:lineRule="auto"/>
-        <w:rPr>
-          <w:rFonts w:ascii="Helvetica Neue" w:hAnsi="Helvetica Neue" w:cs="Times New Roman"/>
-          <w:color w:val="95B3D7" w:themeColor="accent1" w:themeTint="99"/>
-          <w:sz w:val="20"/>
-          <w:szCs w:val="20"/>
-        </w:rPr>
-      </w:pPr>
-      <w:r>
-        <w:rPr>
-          <w:rFonts w:ascii="Helvetica Neue" w:hAnsi="Helvetica Neue" w:cs="Times New Roman"/>
-          <w:color w:val="95B3D7" w:themeColor="accent1" w:themeTint="99"/>
-          <w:sz w:val="20"/>
-          <w:szCs w:val="20"/>
-        </w:rPr>
-        <w:t>If you decide to use to two separate plots for the two histograms, please ensure that the x-axis limits for both of the plots are identical. It is much easier to compare the two in that case.</w:t>
-      </w:r>
-    </w:p>
-    <w:p>
-      <w:pPr>
-        <w:spacing w:line="480" w:lineRule="auto"/>
-        <w:rPr>
-          <w:rFonts w:ascii="Helvetica Neue" w:hAnsi="Helvetica Neue" w:cs="Times New Roman"/>
-          <w:color w:val="95B3D7" w:themeColor="accent1" w:themeTint="99"/>
-          <w:sz w:val="20"/>
-          <w:szCs w:val="20"/>
-        </w:rPr>
-      </w:pPr>
-      <w:r>
-        <w:rPr>
-          <w:rFonts w:ascii="Helvetica Neue" w:hAnsi="Helvetica Neue" w:cs="Times New Roman"/>
-          <w:color w:val="95B3D7" w:themeColor="accent1" w:themeTint="99"/>
-          <w:sz w:val="20"/>
-          <w:szCs w:val="20"/>
-        </w:rPr>
-        <w:t xml:space="preserve">For the histograms, you should have intervals representing the volume of ridership (value of </w:t>
-      </w:r>
-      <w:proofErr w:type="spellStart"/>
-      <w:r>
-        <w:rPr>
-          <w:rFonts w:ascii="Helvetica Neue" w:hAnsi="Helvetica Neue" w:cs="Times New Roman"/>
-          <w:color w:val="95B3D7" w:themeColor="accent1" w:themeTint="99"/>
-          <w:sz w:val="20"/>
-          <w:szCs w:val="20"/>
-        </w:rPr>
-        <w:t>ENTRIESn_hourly</w:t>
-      </w:r>
-      <w:proofErr w:type="spellEnd"/>
-      <w:r>
-        <w:rPr>
-          <w:rFonts w:ascii="Helvetica Neue" w:hAnsi="Helvetica Neue" w:cs="Times New Roman"/>
-          <w:color w:val="95B3D7" w:themeColor="accent1" w:themeTint="99"/>
-          <w:sz w:val="20"/>
-          <w:szCs w:val="20"/>
-        </w:rPr>
-        <w:t xml:space="preserve">) on the x-axis and the frequency of occurrence on the y-axis. For example, you might have one interval (along the x-axis) with values from 0 to 1000. The height of the bar for this interval will then represent the number of records (rows in our data) that have </w:t>
-      </w:r>
-      <w:proofErr w:type="spellStart"/>
-      <w:r>
-        <w:rPr>
-          <w:rFonts w:ascii="Helvetica Neue" w:hAnsi="Helvetica Neue" w:cs="Times New Roman"/>
-          <w:color w:val="95B3D7" w:themeColor="accent1" w:themeTint="99"/>
-          <w:sz w:val="20"/>
-          <w:szCs w:val="20"/>
-        </w:rPr>
-        <w:t>ENTRIESn_hourly</w:t>
-      </w:r>
-      <w:proofErr w:type="spellEnd"/>
-      <w:r>
-        <w:rPr>
-          <w:rFonts w:ascii="Helvetica Neue" w:hAnsi="Helvetica Neue" w:cs="Times New Roman"/>
-          <w:color w:val="95B3D7" w:themeColor="accent1" w:themeTint="99"/>
-          <w:sz w:val="20"/>
-          <w:szCs w:val="20"/>
-        </w:rPr>
-        <w:t xml:space="preserve"> that fall into this interval.</w:t>
+        <w:t>For the histograms, you should have intervals representing the volume of ridership (value of ENTRIESn_hourly) on the x-axis and the frequency of occurrence on the y-axis. For example, you might have one interval (along the x-axis) with values from 0 to 1000. The height of the bar for this interval will then represent the number of records (rows in our data) that have ENTRIESn_hourly that fall into this interval.</w:t>
       </w:r>
     </w:p>
     <w:p>
@@ -4268,19 +4024,8 @@
           <w:sz w:val="20"/>
           <w:szCs w:val="20"/>
         </w:rPr>
-        <w:t xml:space="preserve">Which stations have more exits or entries at different times of </w:t>
-      </w:r>
-      <w:proofErr w:type="gramStart"/>
-      <w:r>
-        <w:rPr>
-          <w:rFonts w:ascii="Helvetica Neue" w:hAnsi="Helvetica Neue" w:cs="Times New Roman"/>
-          <w:color w:val="95B3D7" w:themeColor="accent1" w:themeTint="99"/>
-          <w:sz w:val="20"/>
-          <w:szCs w:val="20"/>
-        </w:rPr>
-        <w:t>day</w:t>
-      </w:r>
-      <w:proofErr w:type="gramEnd"/>
+        <w:t>Which stations have more exits or entries at different times of day</w:t>
+      </w:r>
     </w:p>
     <w:p>
       <w:pPr>
@@ -4596,19 +4341,11 @@
         </w:rPr>
         <w:t xml:space="preserve">I used the </w:t>
       </w:r>
-      <w:proofErr w:type="spellStart"/>
       <w:r>
         <w:rPr>
           <w:shd w:val="clear" w:color="auto" w:fill="FFFFFF"/>
         </w:rPr>
-        <w:t>statsmodel</w:t>
-      </w:r>
-      <w:proofErr w:type="spellEnd"/>
-      <w:r>
-        <w:rPr>
-          <w:shd w:val="clear" w:color="auto" w:fill="FFFFFF"/>
-        </w:rPr>
-        <w:t xml:space="preserve"> library to calculate the linear OLS model. I used rain and added a constant as the feature set (the constant was to offset any biases in the data). Here are the results:</w:t>
+        <w:t>statsmodel library to calculate the linear OLS model. I used rain and added a constant as the feature set (the constant was to offset any biases in the data). Here are the results:</w:t>
       </w:r>
     </w:p>
     <w:p>
@@ -4799,31 +4536,7 @@
         <w:t xml:space="preserve">The linear model that used the </w:t>
       </w:r>
       <w:r>
-        <w:t xml:space="preserve">Hour, rain, </w:t>
-      </w:r>
-      <w:proofErr w:type="spellStart"/>
-      <w:r>
-        <w:t>meantempi</w:t>
-      </w:r>
-      <w:proofErr w:type="spellEnd"/>
-      <w:r>
-        <w:t xml:space="preserve">, </w:t>
-      </w:r>
-      <w:proofErr w:type="spellStart"/>
-      <w:r>
-        <w:t>meanwindspdi</w:t>
-      </w:r>
-      <w:proofErr w:type="spellEnd"/>
-      <w:r>
-        <w:t xml:space="preserve">, and </w:t>
-      </w:r>
-      <w:proofErr w:type="spellStart"/>
-      <w:r>
-        <w:t>precipi</w:t>
-      </w:r>
-      <w:proofErr w:type="spellEnd"/>
-      <w:r>
-        <w:t xml:space="preserve"> features</w:t>
+        <w:t>Hour, rain, meantempi, meanwindspdi, and precipi features</w:t>
       </w:r>
       <w:r>
         <w:rPr>
@@ -5162,19 +4875,11 @@
         <w:t>sets:</w:t>
       </w:r>
       <w:r>
+        <w:t xml:space="preserve"> a training and a test</w:t>
+      </w:r>
+      <w:r>
         <w:t xml:space="preserve"> </w:t>
       </w:r>
-      <w:proofErr w:type="gramStart"/>
-      <w:r>
-        <w:t>a training</w:t>
-      </w:r>
-      <w:proofErr w:type="gramEnd"/>
-      <w:r>
-        <w:t xml:space="preserve"> and a test</w:t>
-      </w:r>
-      <w:r>
-        <w:t xml:space="preserve"> </w:t>
-      </w:r>
       <w:r>
         <w:t xml:space="preserve">set to determine the robustness and predictive power in my model. </w:t>
       </w:r>
@@ -5235,15 +4940,7 @@
         <w:t xml:space="preserve">value of Hour </w:t>
       </w:r>
       <w:r>
-        <w:t xml:space="preserve">as a feature doesn’t really help my model, i.e. because Hour doubles (from 4 pm to 8 pm) does not mean that the hourly entries will double. But adding it as a feature suggests this kind of linear relationship. Therefore adding </w:t>
-      </w:r>
-      <w:proofErr w:type="gramStart"/>
-      <w:r>
-        <w:t>Hour</w:t>
-      </w:r>
-      <w:proofErr w:type="gramEnd"/>
-      <w:r>
-        <w:t xml:space="preserve"> as a dummy variable would likely strengthen my model and increase my R-squared value.   </w:t>
+        <w:t xml:space="preserve">as a feature doesn’t really help my model, i.e. because Hour doubles (from 4 pm to 8 pm) does not mean that the hourly entries will double. But adding it as a feature suggests this kind of linear relationship. Therefore adding Hour as a dummy variable would likely strengthen my model and increase my R-squared value.   </w:t>
       </w:r>
     </w:p>
     <w:p>
@@ -5282,11 +4979,9 @@
       <w:r>
         <w:t xml:space="preserve">he </w:t>
       </w:r>
-      <w:proofErr w:type="spellStart"/>
       <w:r>
         <w:t>ENTRIESn_hourly</w:t>
       </w:r>
-      <w:proofErr w:type="spellEnd"/>
       <w:r>
         <w:t xml:space="preserve"> column was not calculating the entries per hour but the difference between the number of entries at the current point in time and last time the entries was measured. </w:t>
       </w:r>
@@ -5294,23 +4989,13 @@
         <w:t xml:space="preserve">Usually </w:t>
       </w:r>
       <w:r>
-        <w:t xml:space="preserve">the common interval was 4 hours between measurements. Therefore, it would be more accurate to divide </w:t>
-      </w:r>
-      <w:proofErr w:type="gramStart"/>
-      <w:r>
-        <w:t xml:space="preserve">the  </w:t>
-      </w:r>
-      <w:proofErr w:type="spellStart"/>
+        <w:t xml:space="preserve">the common interval was 4 hours between measurements. Therefore, it would be more accurate to divide the  </w:t>
+      </w:r>
       <w:r>
         <w:t>ENTRIESn</w:t>
       </w:r>
-      <w:proofErr w:type="gramEnd"/>
-      <w:r>
-        <w:t>_hourly</w:t>
-      </w:r>
-      <w:proofErr w:type="spellEnd"/>
-      <w:r>
-        <w:t xml:space="preserve"> column by the number of hours that has elapsed </w:t>
+      <w:r>
+        <w:t xml:space="preserve">_hourly column by the number of hours that has elapsed </w:t>
       </w:r>
       <w:r>
         <w:t xml:space="preserve">so that </w:t>
@@ -6047,7 +5732,7 @@
       <w:lvlText w:val=""/>
       <w:lvlJc w:val="left"/>
       <w:pPr>
-        <w:ind w:left="1440" w:hanging="360"/>
+        <w:ind w:left="1080" w:hanging="360"/>
       </w:pPr>
       <w:rPr>
         <w:rFonts w:ascii="Symbol" w:hAnsi="Symbol" w:hint="default"/>
@@ -6059,7 +5744,7 @@
       <w:lvlText w:val="o"/>
       <w:lvlJc w:val="left"/>
       <w:pPr>
-        <w:ind w:left="2160" w:hanging="360"/>
+        <w:ind w:left="1800" w:hanging="360"/>
       </w:pPr>
       <w:rPr>
         <w:rFonts w:ascii="Courier New" w:hAnsi="Courier New" w:hint="default"/>
@@ -6071,7 +5756,7 @@
       <w:lvlText w:val=""/>
       <w:lvlJc w:val="left"/>
       <w:pPr>
-        <w:ind w:left="2880" w:hanging="360"/>
+        <w:ind w:left="2520" w:hanging="360"/>
       </w:pPr>
       <w:rPr>
         <w:rFonts w:ascii="Wingdings" w:hAnsi="Wingdings" w:hint="default"/>
@@ -6083,7 +5768,7 @@
       <w:lvlText w:val=""/>
       <w:lvlJc w:val="left"/>
       <w:pPr>
-        <w:ind w:left="3600" w:hanging="360"/>
+        <w:ind w:left="3240" w:hanging="360"/>
       </w:pPr>
       <w:rPr>
         <w:rFonts w:ascii="Symbol" w:hAnsi="Symbol" w:hint="default"/>
@@ -6095,7 +5780,7 @@
       <w:lvlText w:val="o"/>
       <w:lvlJc w:val="left"/>
       <w:pPr>
-        <w:ind w:left="4320" w:hanging="360"/>
+        <w:ind w:left="3960" w:hanging="360"/>
       </w:pPr>
       <w:rPr>
         <w:rFonts w:ascii="Courier New" w:hAnsi="Courier New" w:hint="default"/>
@@ -6107,7 +5792,7 @@
       <w:lvlText w:val=""/>
       <w:lvlJc w:val="left"/>
       <w:pPr>
-        <w:ind w:left="5040" w:hanging="360"/>
+        <w:ind w:left="4680" w:hanging="360"/>
       </w:pPr>
       <w:rPr>
         <w:rFonts w:ascii="Wingdings" w:hAnsi="Wingdings" w:hint="default"/>
@@ -6119,7 +5804,7 @@
       <w:lvlText w:val=""/>
       <w:lvlJc w:val="left"/>
       <w:pPr>
-        <w:ind w:left="5760" w:hanging="360"/>
+        <w:ind w:left="5400" w:hanging="360"/>
       </w:pPr>
       <w:rPr>
         <w:rFonts w:ascii="Symbol" w:hAnsi="Symbol" w:hint="default"/>
@@ -6131,7 +5816,7 @@
       <w:lvlText w:val="o"/>
       <w:lvlJc w:val="left"/>
       <w:pPr>
-        <w:ind w:left="6480" w:hanging="360"/>
+        <w:ind w:left="6120" w:hanging="360"/>
       </w:pPr>
       <w:rPr>
         <w:rFonts w:ascii="Courier New" w:hAnsi="Courier New" w:hint="default"/>
@@ -6143,7 +5828,7 @@
       <w:lvlText w:val=""/>
       <w:lvlJc w:val="left"/>
       <w:pPr>
-        <w:ind w:left="7200" w:hanging="360"/>
+        <w:ind w:left="6840" w:hanging="360"/>
       </w:pPr>
       <w:rPr>
         <w:rFonts w:ascii="Wingdings" w:hAnsi="Wingdings" w:hint="default"/>

</xml_diff>